<commit_message>
UPDATED FINAL PROJECT REPORT
</commit_message>
<xml_diff>
--- a/Assignment 5/Appendices.docx
+++ b/Assignment 5/Appendices.docx
@@ -26,42 +26,93 @@
     </w:p>
     <w:p>
       <w:r>
+        <w:t>Appendices B – Class Diagram</w:t>
+      </w:r>
+    </w:p>
+    <w:p>
+      <w:r>
+        <w:t>Appendices C – Enhanced Entity Relationship Diagram</w:t>
+      </w:r>
+    </w:p>
+    <w:p>
+      <w:r>
+        <w:t>Appendices D – Sequence Diagrams</w:t>
+      </w:r>
+    </w:p>
+    <w:p>
+      <w:r>
+        <w:t>Appendices E - Storyboard</w:t>
+      </w:r>
+    </w:p>
+    <w:p>
+      <w:r>
+        <w:t xml:space="preserve">Appendices F </w:t>
+      </w:r>
+      <w:r>
+        <w:t>–</w:t>
+      </w:r>
+      <w:r>
+        <w:t xml:space="preserve"> </w:t>
+      </w:r>
+      <w:r>
+        <w:t>Iterator Pattern</w:t>
+      </w:r>
+    </w:p>
+    <w:p>
+      <w:r>
+        <w:t>Appendices G</w:t>
+      </w:r>
+      <w:r>
+        <w:t xml:space="preserve"> </w:t>
+      </w:r>
+      <w:r>
+        <w:t xml:space="preserve">– </w:t>
+      </w:r>
+      <w:r>
+        <w:t>Inheritance</w:t>
+      </w:r>
+    </w:p>
+    <w:p>
+      <w:r>
+        <w:t>Appendices H – Object Composition</w:t>
+      </w:r>
+    </w:p>
+    <w:p>
+      <w:r>
         <w:t xml:space="preserve">Appendices </w:t>
       </w:r>
       <w:r>
-        <w:t>B – Class Diagram</w:t>
-      </w:r>
-    </w:p>
-    <w:p>
-      <w:r>
-        <w:t xml:space="preserve">Appendices </w:t>
-      </w:r>
-      <w:r>
-        <w:t>C – Enhanced Entity Relationship Diagram</w:t>
-      </w:r>
-    </w:p>
-    <w:p>
-      <w:r>
-        <w:t xml:space="preserve">Appendices </w:t>
-      </w:r>
-      <w:r>
-        <w:t>D – Sequence Diagrams</w:t>
-      </w:r>
-    </w:p>
-    <w:p>
-      <w:r>
-        <w:t xml:space="preserve">Appendices </w:t>
-      </w:r>
-      <w:r>
-        <w:t>E - Storyboard</w:t>
-      </w:r>
-    </w:p>
-    <w:p>
-      <w:r>
-        <w:t xml:space="preserve">Appendices </w:t>
-      </w:r>
-      <w:r>
-        <w:t xml:space="preserve">F </w:t>
+        <w:t>I</w:t>
+      </w:r>
+      <w:r>
+        <w:t xml:space="preserve"> – Singleton Pattern</w:t>
+      </w:r>
+    </w:p>
+    <w:p>
+      <w:r>
+        <w:t>Appendices J – Graphical User Inter</w:t>
+      </w:r>
+      <w:r>
+        <w:t>f</w:t>
+      </w:r>
+      <w:r>
+        <w:t>ace</w:t>
+      </w:r>
+    </w:p>
+    <w:p>
+      <w:r>
+        <w:t xml:space="preserve">Appendices K – Database Development </w:t>
+      </w:r>
+      <w:r>
+        <w:t xml:space="preserve">– Java Database Connectivity </w:t>
+      </w:r>
+      <w:r>
+        <w:t>(JDBC)</w:t>
+      </w:r>
+    </w:p>
+    <w:p>
+      <w:r>
+        <w:t xml:space="preserve">Appendices L </w:t>
       </w:r>
       <w:r>
         <w:t>–</w:t>
@@ -70,218 +121,121 @@
         <w:t xml:space="preserve"> </w:t>
       </w:r>
       <w:r>
-        <w:t>Iterator Pattern</w:t>
-      </w:r>
-    </w:p>
-    <w:p>
-      <w:r>
-        <w:t xml:space="preserve">Appendices </w:t>
-      </w:r>
-      <w:r>
-        <w:t>G</w:t>
-      </w:r>
-      <w:r>
-        <w:t xml:space="preserve"> </w:t>
-      </w:r>
-      <w:r>
-        <w:t xml:space="preserve">– </w:t>
-      </w:r>
-      <w:r>
-        <w:t>Inheritance</w:t>
-      </w:r>
-    </w:p>
-    <w:p>
-      <w:r>
-        <w:t>Appendices H – Object Composition</w:t>
-      </w:r>
-    </w:p>
-    <w:p>
-      <w:r>
-        <w:t xml:space="preserve">Appendices </w:t>
-      </w:r>
-      <w:r>
-        <w:t>I</w:t>
-      </w:r>
-      <w:r>
-        <w:t xml:space="preserve"> – Singleton Pattern</w:t>
-      </w:r>
-    </w:p>
-    <w:p>
-      <w:r>
-        <w:t>Appendices J – Graphical User Inter</w:t>
-      </w:r>
-      <w:r>
-        <w:t>f</w:t>
-      </w:r>
-      <w:r>
-        <w:t>ace</w:t>
-      </w:r>
-    </w:p>
-    <w:p>
-      <w:r>
-        <w:t xml:space="preserve">Appendices K – Database Development </w:t>
-      </w:r>
-      <w:r>
-        <w:t xml:space="preserve">– Java Database Connectivity </w:t>
-      </w:r>
-      <w:r>
-        <w:t>(JDBC)</w:t>
-      </w:r>
-    </w:p>
-    <w:p>
-      <w:r>
-        <w:t xml:space="preserve">Appendices L </w:t>
-      </w:r>
-      <w:r>
-        <w:t>–</w:t>
-      </w:r>
-      <w:r>
-        <w:t xml:space="preserve"> </w:t>
-      </w:r>
-      <w:r>
         <w:t>Remote Method Invocation</w:t>
+      </w:r>
+    </w:p>
+    <w:p>
+      <w:r>
+        <w:t>Appendices M –</w:t>
+      </w:r>
+      <w:r>
+        <w:t xml:space="preserve"> Document Management</w:t>
+      </w:r>
+    </w:p>
+    <w:p>
+      <w:r>
+        <w:t>Appendices N –</w:t>
+      </w:r>
+      <w:r>
+        <w:t xml:space="preserve"> Observer Pattern</w:t>
+      </w:r>
+    </w:p>
+    <w:p>
+      <w:r>
+        <w:t>Appendices O –</w:t>
+      </w:r>
+      <w:r>
+        <w:t xml:space="preserve"> Task Scheduling</w:t>
+      </w:r>
+    </w:p>
+    <w:p>
+      <w:r>
+        <w:t xml:space="preserve">Appendices P – </w:t>
+      </w:r>
+      <w:r>
+        <w:t>Unit Testing</w:t>
+      </w:r>
+    </w:p>
+    <w:p>
+      <w:r>
+        <w:t>Appendices Q –</w:t>
+      </w:r>
+      <w:r>
+        <w:t xml:space="preserve"> Integration</w:t>
+      </w:r>
+      <w:r>
+        <w:t xml:space="preserve"> Testing</w:t>
+      </w:r>
+    </w:p>
+    <w:p>
+      <w:r>
+        <w:t>Appendices R - System Testing</w:t>
+      </w:r>
+    </w:p>
+    <w:p>
+      <w:r>
+        <w:t>Appendices S</w:t>
+      </w:r>
+      <w:r>
+        <w:t xml:space="preserve"> – Bugs List</w:t>
+      </w:r>
+      <w:r>
+        <w:t>?</w:t>
+      </w:r>
+    </w:p>
+    <w:p>
+      <w:r>
+        <w:t>Appendices T</w:t>
+      </w:r>
+      <w:r>
+        <w:t xml:space="preserve"> – </w:t>
+      </w:r>
+      <w:r>
+        <w:t>Highlight Report</w:t>
+      </w:r>
+    </w:p>
+    <w:p>
+      <w:r>
+        <w:t>Appendices U</w:t>
+      </w:r>
+      <w:r>
+        <w:t xml:space="preserve"> –</w:t>
+      </w:r>
+      <w:r>
+        <w:t xml:space="preserve"> Gant</w:t>
+      </w:r>
+      <w:r>
+        <w:t>t Chart</w:t>
       </w:r>
       <w:bookmarkStart w:id="0" w:name="_GoBack"/>
       <w:bookmarkEnd w:id="0"/>
     </w:p>
     <w:p>
       <w:r>
-        <w:t>Appendices M –</w:t>
-      </w:r>
-      <w:r>
-        <w:t xml:space="preserve"> Document Management</w:t>
-      </w:r>
-    </w:p>
-    <w:p>
-      <w:r>
-        <w:t>Appendices N –</w:t>
-      </w:r>
-      <w:r>
-        <w:t xml:space="preserve"> Observer Pattern</w:t>
-      </w:r>
-    </w:p>
-    <w:p>
-      <w:r>
-        <w:t>Appendices O –</w:t>
-      </w:r>
-      <w:r>
-        <w:t xml:space="preserve"> Task Scheduling</w:t>
-      </w:r>
-    </w:p>
-    <w:p/>
-    <w:p>
-      <w:r>
-        <w:t xml:space="preserve">Appendices P – </w:t>
-      </w:r>
-      <w:r>
-        <w:t>Unit Testing</w:t>
-      </w:r>
-      <w:r>
-        <w:t>?</w:t>
-      </w:r>
-    </w:p>
-    <w:p>
-      <w:r>
-        <w:t>Appendices Q –</w:t>
-      </w:r>
-      <w:r>
-        <w:t xml:space="preserve"> System Testing</w:t>
-      </w:r>
-      <w:r>
-        <w:t>?</w:t>
-      </w:r>
-    </w:p>
-    <w:p>
-      <w:r>
-        <w:t>Appendices R – Bugs List</w:t>
-      </w:r>
-      <w:r>
-        <w:t>?</w:t>
-      </w:r>
-    </w:p>
-    <w:p>
-      <w:r>
-        <w:t xml:space="preserve">Appendices S – </w:t>
-      </w:r>
-      <w:r>
-        <w:t>Highlight Report?</w:t>
-      </w:r>
-    </w:p>
-    <w:p>
-      <w:r>
-        <w:t xml:space="preserve">Appendices </w:t>
-      </w:r>
-      <w:r>
-        <w:t xml:space="preserve">T </w:t>
-      </w:r>
-      <w:r>
-        <w:t>–</w:t>
-      </w:r>
-    </w:p>
-    <w:p>
-      <w:r>
-        <w:t xml:space="preserve">Appendices </w:t>
-      </w:r>
-      <w:r>
-        <w:t xml:space="preserve">U </w:t>
-      </w:r>
-      <w:r>
-        <w:t>–</w:t>
-      </w:r>
-    </w:p>
-    <w:p>
-      <w:r>
-        <w:t xml:space="preserve">Appendices </w:t>
-      </w:r>
-      <w:r>
-        <w:t xml:space="preserve">V </w:t>
-      </w:r>
-      <w:r>
-        <w:t>–</w:t>
-      </w:r>
-    </w:p>
-    <w:p>
-      <w:r>
-        <w:t xml:space="preserve">Appendices </w:t>
-      </w:r>
-      <w:r>
-        <w:t xml:space="preserve">W </w:t>
-      </w:r>
-      <w:r>
-        <w:t>–</w:t>
-      </w:r>
-    </w:p>
-    <w:p>
-      <w:r>
-        <w:t xml:space="preserve">Appendices </w:t>
-      </w:r>
-      <w:r>
-        <w:t xml:space="preserve">X </w:t>
-      </w:r>
-      <w:r>
-        <w:t>–</w:t>
-      </w:r>
-    </w:p>
-    <w:p>
-      <w:r>
-        <w:t xml:space="preserve">Appendices </w:t>
-      </w:r>
-      <w:r>
-        <w:t xml:space="preserve">Y </w:t>
-      </w:r>
-      <w:r>
-        <w:t>–</w:t>
-      </w:r>
-    </w:p>
-    <w:p>
-      <w:r>
-        <w:t xml:space="preserve">Appendices </w:t>
-      </w:r>
-      <w:r>
-        <w:t xml:space="preserve">Z </w:t>
-      </w:r>
-      <w:r>
-        <w:t>–</w:t>
+        <w:t>Appendices V –</w:t>
+      </w:r>
+      <w:r>
+        <w:t xml:space="preserve"> </w:t>
+      </w:r>
+    </w:p>
+    <w:p>
+      <w:r>
+        <w:t>Appendices W –</w:t>
+      </w:r>
+    </w:p>
+    <w:p>
+      <w:r>
+        <w:t>Appendices X –</w:t>
+      </w:r>
+    </w:p>
+    <w:p>
+      <w:r>
+        <w:t>Appendices Y –</w:t>
+      </w:r>
+    </w:p>
+    <w:p>
+      <w:r>
+        <w:t>Appendices Z –</w:t>
       </w:r>
     </w:p>
     <w:sectPr>

</xml_diff>